<commit_message>
Correção do Diagrama de Classe
</commit_message>
<xml_diff>
--- a/Documentos/Documento_de_Projeto_de_Software _FWC.docx
+++ b/Documentos/Documento_de_Projeto_de_Software _FWC.docx
@@ -16,6 +16,7 @@
           <w:color w:val="000000"/>
           <w:sz w:val="20"/>
           <w:szCs w:val="20"/>
+          <w:lang w:val="pt-BR"/>
         </w:rPr>
       </w:pPr>
     </w:p>
@@ -994,6 +995,135 @@
                 <w:szCs w:val="18"/>
               </w:rPr>
               <w:t>Adição dos Diagramas</w:t>
+            </w:r>
+          </w:p>
+        </w:tc>
+      </w:tr>
+      <w:tr>
+        <w:trPr>
+          <w:trHeight w:val="266"/>
+        </w:trPr>
+        <w:tc>
+          <w:tcPr>
+            <w:tcW w:w="1106" w:type="dxa"/>
+          </w:tcPr>
+          <w:p>
+            <w:pPr>
+              <w:pBdr>
+                <w:top w:val="nil"/>
+                <w:left w:val="nil"/>
+                <w:bottom w:val="nil"/>
+                <w:right w:val="nil"/>
+                <w:between w:val="nil"/>
+              </w:pBdr>
+              <w:rPr>
+                <w:rFonts w:ascii="Times New Roman" w:eastAsia="Times New Roman" w:hAnsi="Times New Roman" w:cs="Times New Roman"/>
+                <w:color w:val="000000"/>
+                <w:sz w:val="18"/>
+                <w:szCs w:val="18"/>
+              </w:rPr>
+            </w:pPr>
+            <w:r>
+              <w:rPr>
+                <w:rFonts w:ascii="Times New Roman" w:eastAsia="Times New Roman" w:hAnsi="Times New Roman" w:cs="Times New Roman"/>
+                <w:color w:val="000000"/>
+                <w:sz w:val="18"/>
+                <w:szCs w:val="18"/>
+              </w:rPr>
+              <w:t>0.8</w:t>
+            </w:r>
+          </w:p>
+        </w:tc>
+        <w:tc>
+          <w:tcPr>
+            <w:tcW w:w="2201" w:type="dxa"/>
+          </w:tcPr>
+          <w:p>
+            <w:pPr>
+              <w:pBdr>
+                <w:top w:val="nil"/>
+                <w:left w:val="nil"/>
+                <w:bottom w:val="nil"/>
+                <w:right w:val="nil"/>
+                <w:between w:val="nil"/>
+              </w:pBdr>
+              <w:rPr>
+                <w:rFonts w:ascii="Times New Roman" w:eastAsia="Times New Roman" w:hAnsi="Times New Roman" w:cs="Times New Roman"/>
+                <w:color w:val="000000"/>
+                <w:sz w:val="18"/>
+                <w:szCs w:val="18"/>
+              </w:rPr>
+            </w:pPr>
+            <w:r>
+              <w:rPr>
+                <w:rFonts w:ascii="Times New Roman" w:eastAsia="Times New Roman" w:hAnsi="Times New Roman" w:cs="Times New Roman"/>
+                <w:color w:val="000000"/>
+                <w:sz w:val="18"/>
+                <w:szCs w:val="18"/>
+              </w:rPr>
+              <w:t>21/08/2020</w:t>
+            </w:r>
+          </w:p>
+        </w:tc>
+        <w:tc>
+          <w:tcPr>
+            <w:tcW w:w="2626" w:type="dxa"/>
+          </w:tcPr>
+          <w:p>
+            <w:pPr>
+              <w:pBdr>
+                <w:top w:val="nil"/>
+                <w:left w:val="nil"/>
+                <w:bottom w:val="nil"/>
+                <w:right w:val="nil"/>
+                <w:between w:val="nil"/>
+              </w:pBdr>
+              <w:rPr>
+                <w:rFonts w:ascii="Times New Roman" w:eastAsia="Times New Roman" w:hAnsi="Times New Roman" w:cs="Times New Roman"/>
+                <w:color w:val="000000"/>
+                <w:sz w:val="18"/>
+                <w:szCs w:val="18"/>
+              </w:rPr>
+            </w:pPr>
+            <w:r>
+              <w:rPr>
+                <w:rFonts w:ascii="Times New Roman" w:eastAsia="Times New Roman" w:hAnsi="Times New Roman" w:cs="Times New Roman"/>
+                <w:color w:val="000000"/>
+                <w:sz w:val="18"/>
+                <w:szCs w:val="18"/>
+              </w:rPr>
+              <w:t xml:space="preserve">Gabriela Possari </w:t>
+            </w:r>
+          </w:p>
+        </w:tc>
+        <w:tc>
+          <w:tcPr>
+            <w:tcW w:w="2996" w:type="dxa"/>
+          </w:tcPr>
+          <w:p>
+            <w:pPr>
+              <w:pBdr>
+                <w:top w:val="nil"/>
+                <w:left w:val="nil"/>
+                <w:bottom w:val="nil"/>
+                <w:right w:val="nil"/>
+                <w:between w:val="nil"/>
+              </w:pBdr>
+              <w:rPr>
+                <w:rFonts w:ascii="Times New Roman" w:eastAsia="Times New Roman" w:hAnsi="Times New Roman" w:cs="Times New Roman"/>
+                <w:color w:val="000000"/>
+                <w:sz w:val="18"/>
+                <w:szCs w:val="18"/>
+              </w:rPr>
+            </w:pPr>
+            <w:r>
+              <w:rPr>
+                <w:rFonts w:ascii="Times New Roman" w:eastAsia="Times New Roman" w:hAnsi="Times New Roman" w:cs="Times New Roman"/>
+                <w:color w:val="000000"/>
+                <w:sz w:val="18"/>
+                <w:szCs w:val="18"/>
+              </w:rPr>
+              <w:t>Correção de diagramas e dados</w:t>
             </w:r>
           </w:p>
         </w:tc>
@@ -2843,6 +2973,8 @@
         </w:rPr>
         <w:t>Esse documento tem o objetivo de detalhar os requisitos dos usuários que deverão ser atendidos pelo sistema a ser construído nesse projeto. Ele servirá como base para a construção do sistema por parte dos programadores.</w:t>
       </w:r>
+      <w:bookmarkStart w:id="3" w:name="_GoBack"/>
+      <w:bookmarkEnd w:id="3"/>
     </w:p>
     <w:p>
       <w:pPr>
@@ -2903,8 +3035,8 @@
           <w:tab w:val="left" w:pos="1000"/>
         </w:tabs>
       </w:pPr>
-      <w:bookmarkStart w:id="3" w:name="_1fob9te" w:colFirst="0" w:colLast="0"/>
-      <w:bookmarkEnd w:id="3"/>
+      <w:bookmarkStart w:id="4" w:name="_1fob9te" w:colFirst="0" w:colLast="0"/>
+      <w:bookmarkEnd w:id="4"/>
       <w:r>
         <w:rPr>
           <w:color w:val="003366"/>
@@ -2923,7 +3055,6 @@
         </w:pBdr>
         <w:spacing w:before="242" w:line="242" w:lineRule="auto"/>
         <w:ind w:left="140" w:right="420"/>
-        <w:jc w:val="both"/>
         <w:sectPr>
           <w:pgSz w:w="12240" w:h="15840"/>
           <w:pgMar w:top="1120" w:right="1380" w:bottom="1020" w:left="1660" w:header="914" w:footer="836" w:gutter="0"/>
@@ -2946,7 +3077,23 @@
           <w:sz w:val="20"/>
           <w:szCs w:val="20"/>
         </w:rPr>
-        <w:t>documento destina-se a Escola Senai de Informática e usuários classificados como usuários fornecedores.</w:t>
+        <w:t>documento destina-se a Escola Senai de Informática e usuários classificados</w:t>
+      </w:r>
+      <w:r>
+        <w:rPr>
+          <w:color w:val="000000"/>
+          <w:sz w:val="20"/>
+          <w:szCs w:val="20"/>
+        </w:rPr>
+        <w:t xml:space="preserve"> </w:t>
+      </w:r>
+      <w:r>
+        <w:rPr>
+          <w:color w:val="000000"/>
+          <w:sz w:val="20"/>
+          <w:szCs w:val="20"/>
+        </w:rPr>
+        <w:t>como usuários fornecedores.</w:t>
       </w:r>
     </w:p>
     <w:p>
@@ -2979,8 +3126,8 @@
         <w:spacing w:before="100" w:after="19"/>
         <w:ind w:hanging="433"/>
       </w:pPr>
-      <w:bookmarkStart w:id="4" w:name="_3znysh7" w:colFirst="0" w:colLast="0"/>
-      <w:bookmarkEnd w:id="4"/>
+      <w:bookmarkStart w:id="5" w:name="_3znysh7" w:colFirst="0" w:colLast="0"/>
+      <w:bookmarkEnd w:id="5"/>
       <w:r>
         <w:rPr>
           <w:color w:val="1F487C"/>
@@ -3356,8 +3503,8 @@
           <w:tab w:val="left" w:pos="1000"/>
         </w:tabs>
       </w:pPr>
-      <w:bookmarkStart w:id="5" w:name="_2et92p0" w:colFirst="0" w:colLast="0"/>
-      <w:bookmarkEnd w:id="5"/>
+      <w:bookmarkStart w:id="6" w:name="_2et92p0" w:colFirst="0" w:colLast="0"/>
+      <w:bookmarkEnd w:id="6"/>
       <w:r>
         <w:rPr>
           <w:color w:val="003366"/>
@@ -3443,8 +3590,8 @@
           <w:tab w:val="left" w:pos="1000"/>
         </w:tabs>
       </w:pPr>
-      <w:bookmarkStart w:id="6" w:name="_tyjcwt" w:colFirst="0" w:colLast="0"/>
-      <w:bookmarkEnd w:id="6"/>
+      <w:bookmarkStart w:id="7" w:name="_tyjcwt" w:colFirst="0" w:colLast="0"/>
+      <w:bookmarkEnd w:id="7"/>
       <w:r>
         <w:rPr>
           <w:color w:val="003366"/>
@@ -3978,8 +4125,8 @@
         </w:tabs>
         <w:spacing w:before="100"/>
       </w:pPr>
-      <w:bookmarkStart w:id="7" w:name="_3dy6vkm" w:colFirst="0" w:colLast="0"/>
-      <w:bookmarkEnd w:id="7"/>
+      <w:bookmarkStart w:id="8" w:name="_3dy6vkm" w:colFirst="0" w:colLast="0"/>
+      <w:bookmarkEnd w:id="8"/>
       <w:r>
         <w:rPr>
           <w:color w:val="003366"/>
@@ -4633,8 +4780,8 @@
           <w:tab w:val="left" w:pos="1000"/>
         </w:tabs>
       </w:pPr>
-      <w:bookmarkStart w:id="8" w:name="_1t3h5sf" w:colFirst="0" w:colLast="0"/>
-      <w:bookmarkEnd w:id="8"/>
+      <w:bookmarkStart w:id="9" w:name="_1t3h5sf" w:colFirst="0" w:colLast="0"/>
+      <w:bookmarkEnd w:id="9"/>
       <w:r>
         <w:rPr>
           <w:color w:val="003366"/>
@@ -4806,8 +4953,8 @@
         <w:spacing w:before="100" w:after="19"/>
         <w:ind w:hanging="433"/>
       </w:pPr>
-      <w:bookmarkStart w:id="9" w:name="_4d34og8" w:colFirst="0" w:colLast="0"/>
-      <w:bookmarkEnd w:id="9"/>
+      <w:bookmarkStart w:id="10" w:name="_4d34og8" w:colFirst="0" w:colLast="0"/>
+      <w:bookmarkEnd w:id="10"/>
       <w:r>
         <w:rPr>
           <w:color w:val="1F487C"/>
@@ -4987,8 +5134,8 @@
         <w:spacing w:before="100"/>
         <w:ind w:left="858" w:hanging="718"/>
       </w:pPr>
-      <w:bookmarkStart w:id="10" w:name="_2s8eyo1" w:colFirst="0" w:colLast="0"/>
-      <w:bookmarkEnd w:id="10"/>
+      <w:bookmarkStart w:id="11" w:name="_2s8eyo1" w:colFirst="0" w:colLast="0"/>
+      <w:bookmarkEnd w:id="11"/>
       <w:r>
         <w:rPr>
           <w:noProof/>
@@ -5060,7 +5207,7 @@
           </mc:Choice>
           <mc:Fallback>
             <w:pict>
-              <v:rect w14:anchorId="0A1F93E2" id="Retângulo 6" o:spid="_x0000_s1026" style="position:absolute;margin-left:256.75pt;margin-top:5.35pt;width:11.25pt;height:12.75pt;z-index:251659264;visibility:visible;mso-wrap-style:square;mso-wrap-distance-left:9pt;mso-wrap-distance-top:0;mso-wrap-distance-right:9pt;mso-wrap-distance-bottom:0;mso-position-horizontal:absolute;mso-position-horizontal-relative:text;mso-position-vertical:absolute;mso-position-vertical-relative:text;v-text-anchor:middle" o:gfxdata="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" fillcolor="black [3213]" strokecolor="#4f81bd [3204]">
+              <v:rect w14:anchorId="6C7573C7" id="Retângulo 6" o:spid="_x0000_s1026" style="position:absolute;margin-left:256.75pt;margin-top:5.35pt;width:11.25pt;height:12.75pt;z-index:251659264;visibility:visible;mso-wrap-style:square;mso-wrap-distance-left:9pt;mso-wrap-distance-top:0;mso-wrap-distance-right:9pt;mso-wrap-distance-bottom:0;mso-position-horizontal:absolute;mso-position-horizontal-relative:text;mso-position-vertical:absolute;mso-position-vertical-relative:text;v-text-anchor:middle" o:gfxdata="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" fillcolor="black [3213]" strokecolor="#4f81bd [3204]">
                 <v:shadow on="t" color="black" opacity="22937f" origin=",.5" offset="0,.63889mm"/>
               </v:rect>
             </w:pict>
@@ -5139,7 +5286,7 @@
           </mc:Choice>
           <mc:Fallback>
             <w:pict>
-              <v:rect w14:anchorId="66218B7D" id="Retângulo 8" o:spid="_x0000_s1026" style="position:absolute;margin-left:396.25pt;margin-top:5.35pt;width:11.25pt;height:12.75pt;z-index:251661312;visibility:visible;mso-wrap-style:square;mso-width-percent:0;mso-height-percent:0;mso-wrap-distance-left:9pt;mso-wrap-distance-top:0;mso-wrap-distance-right:9pt;mso-wrap-distance-bottom:0;mso-position-horizontal:absolute;mso-position-horizontal-relative:text;mso-position-vertical:absolute;mso-position-vertical-relative:text;mso-width-percent:0;mso-height-percent:0;mso-width-relative:margin;mso-height-relative:margin;v-text-anchor:middle" o:gfxdata="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" fillcolor="red" strokecolor="#4579b8 [3044]">
+              <v:rect w14:anchorId="4622C41C" id="Retângulo 8" o:spid="_x0000_s1026" style="position:absolute;margin-left:396.25pt;margin-top:5.35pt;width:11.25pt;height:12.75pt;z-index:251661312;visibility:visible;mso-wrap-style:square;mso-width-percent:0;mso-height-percent:0;mso-wrap-distance-left:9pt;mso-wrap-distance-top:0;mso-wrap-distance-right:9pt;mso-wrap-distance-bottom:0;mso-position-horizontal:absolute;mso-position-horizontal-relative:text;mso-position-vertical:absolute;mso-position-vertical-relative:text;mso-width-percent:0;mso-height-percent:0;mso-width-relative:margin;mso-height-relative:margin;v-text-anchor:middle" o:gfxdata="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" fillcolor="red" strokecolor="#4579b8 [3044]">
                 <v:shadow on="t" color="black" opacity="22937f" origin=",.5" offset="0,.63889mm"/>
               </v:rect>
             </w:pict>
@@ -7561,8 +7708,8 @@
         </w:tabs>
         <w:spacing w:before="237"/>
       </w:pPr>
-      <w:bookmarkStart w:id="11" w:name="_17dp8vu" w:colFirst="0" w:colLast="0"/>
-      <w:bookmarkEnd w:id="11"/>
+      <w:bookmarkStart w:id="12" w:name="_17dp8vu" w:colFirst="0" w:colLast="0"/>
+      <w:bookmarkEnd w:id="12"/>
       <w:r>
         <w:rPr>
           <w:color w:val="003366"/>
@@ -8927,8 +9074,8 @@
         <w:spacing w:before="99" w:after="19"/>
         <w:ind w:hanging="433"/>
       </w:pPr>
-      <w:bookmarkStart w:id="12" w:name="_3rdcrjn" w:colFirst="0" w:colLast="0"/>
-      <w:bookmarkEnd w:id="12"/>
+      <w:bookmarkStart w:id="13" w:name="_3rdcrjn" w:colFirst="0" w:colLast="0"/>
+      <w:bookmarkEnd w:id="13"/>
       <w:r>
         <w:rPr>
           <w:b/>
@@ -10053,8 +10200,8 @@
         </w:tabs>
         <w:spacing w:before="237"/>
       </w:pPr>
-      <w:bookmarkStart w:id="13" w:name="_26in1rg" w:colFirst="0" w:colLast="0"/>
-      <w:bookmarkEnd w:id="13"/>
+      <w:bookmarkStart w:id="14" w:name="_26in1rg" w:colFirst="0" w:colLast="0"/>
+      <w:bookmarkEnd w:id="14"/>
       <w:r>
         <w:rPr>
           <w:rFonts w:ascii="Tahoma" w:eastAsia="Tahoma" w:hAnsi="Tahoma" w:cs="Tahoma"/>
@@ -10398,8 +10545,8 @@
         </w:tabs>
         <w:spacing w:before="100"/>
       </w:pPr>
-      <w:bookmarkStart w:id="14" w:name="_lnxbz9" w:colFirst="0" w:colLast="0"/>
-      <w:bookmarkEnd w:id="14"/>
+      <w:bookmarkStart w:id="15" w:name="_lnxbz9" w:colFirst="0" w:colLast="0"/>
+      <w:bookmarkEnd w:id="15"/>
       <w:r>
         <w:rPr>
           <w:rFonts w:ascii="Tahoma" w:eastAsia="Tahoma" w:hAnsi="Tahoma" w:cs="Tahoma"/>
@@ -10634,8 +10781,8 @@
         </w:tabs>
         <w:spacing w:before="238"/>
       </w:pPr>
-      <w:bookmarkStart w:id="15" w:name="_35nkun2" w:colFirst="0" w:colLast="0"/>
-      <w:bookmarkEnd w:id="15"/>
+      <w:bookmarkStart w:id="16" w:name="_35nkun2" w:colFirst="0" w:colLast="0"/>
+      <w:bookmarkEnd w:id="16"/>
       <w:r>
         <w:rPr>
           <w:rFonts w:ascii="Tahoma" w:eastAsia="Tahoma" w:hAnsi="Tahoma" w:cs="Tahoma"/>
@@ -12369,16 +12516,7 @@
                 <w:sz w:val="20"/>
                 <w:szCs w:val="20"/>
               </w:rPr>
-              <w:t>UC1</w:t>
-            </w:r>
-            <w:r>
-              <w:rPr>
-                <w:i/>
-                <w:color w:val="000000"/>
-                <w:sz w:val="20"/>
-                <w:szCs w:val="20"/>
-              </w:rPr>
-              <w:t>3</w:t>
+              <w:t>UC13</w:t>
             </w:r>
           </w:p>
         </w:tc>
@@ -12481,16 +12619,7 @@
                 <w:sz w:val="20"/>
                 <w:szCs w:val="20"/>
               </w:rPr>
-              <w:t>UC1</w:t>
-            </w:r>
-            <w:r>
-              <w:rPr>
-                <w:i/>
-                <w:color w:val="000000"/>
-                <w:sz w:val="20"/>
-                <w:szCs w:val="20"/>
-              </w:rPr>
-              <w:t>4</w:t>
+              <w:t>UC14</w:t>
             </w:r>
           </w:p>
         </w:tc>
@@ -12593,16 +12722,7 @@
                 <w:sz w:val="20"/>
                 <w:szCs w:val="20"/>
               </w:rPr>
-              <w:t>UC1</w:t>
-            </w:r>
-            <w:r>
-              <w:rPr>
-                <w:i/>
-                <w:color w:val="000000"/>
-                <w:sz w:val="20"/>
-                <w:szCs w:val="20"/>
-              </w:rPr>
-              <w:t>5</w:t>
+              <w:t>UC15</w:t>
             </w:r>
           </w:p>
         </w:tc>
@@ -12815,8 +12935,6 @@
           <w:szCs w:val="18"/>
         </w:rPr>
       </w:pPr>
-      <w:bookmarkStart w:id="16" w:name="_GoBack"/>
-      <w:bookmarkEnd w:id="16"/>
     </w:p>
     <w:p>
       <w:pPr>
@@ -13034,10 +13152,10 @@
           <w:szCs w:val="12"/>
         </w:rPr>
         <w:drawing>
-          <wp:inline distT="0" distB="0" distL="0" distR="0" wp14:anchorId="02FF453B" wp14:editId="6002EE61">
+          <wp:inline distT="0" distB="0" distL="0" distR="0" wp14:anchorId="5E92C130" wp14:editId="0677BEAA">
             <wp:extent cx="5612130" cy="7668895"/>
             <wp:effectExtent l="0" t="0" r="7620" b="8255"/>
-            <wp:docPr id="19" name="Imagem 19"/>
+            <wp:docPr id="9" name="Imagem 9"/>
             <wp:cNvGraphicFramePr>
               <a:graphicFrameLocks xmlns:a="http://schemas.openxmlformats.org/drawingml/2006/main" noChangeAspect="1"/>
             </wp:cNvGraphicFramePr>
@@ -13045,7 +13163,7 @@
               <a:graphicData uri="http://schemas.openxmlformats.org/drawingml/2006/picture">
                 <pic:pic xmlns:pic="http://schemas.openxmlformats.org/drawingml/2006/picture">
                   <pic:nvPicPr>
-                    <pic:cNvPr id="19" name="Diagrama de Classe.jpg"/>
+                    <pic:cNvPr id="9" name="Diagrama de Classe.png"/>
                     <pic:cNvPicPr/>
                   </pic:nvPicPr>
                   <pic:blipFill>

</xml_diff>

<commit_message>
Correção do Diagrama de Uso
</commit_message>
<xml_diff>
--- a/Documentos/Documento_de_Projeto_de_Software _FWC.docx
+++ b/Documentos/Documento_de_Projeto_de_Software _FWC.docx
@@ -2973,8 +2973,6 @@
         </w:rPr>
         <w:t>Esse documento tem o objetivo de detalhar os requisitos dos usuários que deverão ser atendidos pelo sistema a ser construído nesse projeto. Ele servirá como base para a construção do sistema por parte dos programadores.</w:t>
       </w:r>
-      <w:bookmarkStart w:id="3" w:name="_GoBack"/>
-      <w:bookmarkEnd w:id="3"/>
     </w:p>
     <w:p>
       <w:pPr>
@@ -3035,8 +3033,8 @@
           <w:tab w:val="left" w:pos="1000"/>
         </w:tabs>
       </w:pPr>
-      <w:bookmarkStart w:id="4" w:name="_1fob9te" w:colFirst="0" w:colLast="0"/>
-      <w:bookmarkEnd w:id="4"/>
+      <w:bookmarkStart w:id="3" w:name="_1fob9te" w:colFirst="0" w:colLast="0"/>
+      <w:bookmarkEnd w:id="3"/>
       <w:r>
         <w:rPr>
           <w:color w:val="003366"/>
@@ -3126,8 +3124,8 @@
         <w:spacing w:before="100" w:after="19"/>
         <w:ind w:hanging="433"/>
       </w:pPr>
-      <w:bookmarkStart w:id="5" w:name="_3znysh7" w:colFirst="0" w:colLast="0"/>
-      <w:bookmarkEnd w:id="5"/>
+      <w:bookmarkStart w:id="4" w:name="_3znysh7" w:colFirst="0" w:colLast="0"/>
+      <w:bookmarkEnd w:id="4"/>
       <w:r>
         <w:rPr>
           <w:color w:val="1F487C"/>
@@ -3503,8 +3501,8 @@
           <w:tab w:val="left" w:pos="1000"/>
         </w:tabs>
       </w:pPr>
-      <w:bookmarkStart w:id="6" w:name="_2et92p0" w:colFirst="0" w:colLast="0"/>
-      <w:bookmarkEnd w:id="6"/>
+      <w:bookmarkStart w:id="5" w:name="_2et92p0" w:colFirst="0" w:colLast="0"/>
+      <w:bookmarkEnd w:id="5"/>
       <w:r>
         <w:rPr>
           <w:color w:val="003366"/>
@@ -3590,8 +3588,8 @@
           <w:tab w:val="left" w:pos="1000"/>
         </w:tabs>
       </w:pPr>
-      <w:bookmarkStart w:id="7" w:name="_tyjcwt" w:colFirst="0" w:colLast="0"/>
-      <w:bookmarkEnd w:id="7"/>
+      <w:bookmarkStart w:id="6" w:name="_tyjcwt" w:colFirst="0" w:colLast="0"/>
+      <w:bookmarkEnd w:id="6"/>
       <w:r>
         <w:rPr>
           <w:color w:val="003366"/>
@@ -4125,8 +4123,8 @@
         </w:tabs>
         <w:spacing w:before="100"/>
       </w:pPr>
-      <w:bookmarkStart w:id="8" w:name="_3dy6vkm" w:colFirst="0" w:colLast="0"/>
-      <w:bookmarkEnd w:id="8"/>
+      <w:bookmarkStart w:id="7" w:name="_3dy6vkm" w:colFirst="0" w:colLast="0"/>
+      <w:bookmarkEnd w:id="7"/>
       <w:r>
         <w:rPr>
           <w:color w:val="003366"/>
@@ -4780,8 +4778,8 @@
           <w:tab w:val="left" w:pos="1000"/>
         </w:tabs>
       </w:pPr>
-      <w:bookmarkStart w:id="9" w:name="_1t3h5sf" w:colFirst="0" w:colLast="0"/>
-      <w:bookmarkEnd w:id="9"/>
+      <w:bookmarkStart w:id="8" w:name="_1t3h5sf" w:colFirst="0" w:colLast="0"/>
+      <w:bookmarkEnd w:id="8"/>
       <w:r>
         <w:rPr>
           <w:color w:val="003366"/>
@@ -4953,8 +4951,8 @@
         <w:spacing w:before="100" w:after="19"/>
         <w:ind w:hanging="433"/>
       </w:pPr>
-      <w:bookmarkStart w:id="10" w:name="_4d34og8" w:colFirst="0" w:colLast="0"/>
-      <w:bookmarkEnd w:id="10"/>
+      <w:bookmarkStart w:id="9" w:name="_4d34og8" w:colFirst="0" w:colLast="0"/>
+      <w:bookmarkEnd w:id="9"/>
       <w:r>
         <w:rPr>
           <w:color w:val="1F487C"/>
@@ -5134,8 +5132,8 @@
         <w:spacing w:before="100"/>
         <w:ind w:left="858" w:hanging="718"/>
       </w:pPr>
-      <w:bookmarkStart w:id="11" w:name="_2s8eyo1" w:colFirst="0" w:colLast="0"/>
-      <w:bookmarkEnd w:id="11"/>
+      <w:bookmarkStart w:id="10" w:name="_2s8eyo1" w:colFirst="0" w:colLast="0"/>
+      <w:bookmarkEnd w:id="10"/>
       <w:r>
         <w:rPr>
           <w:noProof/>
@@ -5207,7 +5205,7 @@
           </mc:Choice>
           <mc:Fallback>
             <w:pict>
-              <v:rect w14:anchorId="6C7573C7" id="Retângulo 6" o:spid="_x0000_s1026" style="position:absolute;margin-left:256.75pt;margin-top:5.35pt;width:11.25pt;height:12.75pt;z-index:251659264;visibility:visible;mso-wrap-style:square;mso-wrap-distance-left:9pt;mso-wrap-distance-top:0;mso-wrap-distance-right:9pt;mso-wrap-distance-bottom:0;mso-position-horizontal:absolute;mso-position-horizontal-relative:text;mso-position-vertical:absolute;mso-position-vertical-relative:text;v-text-anchor:middle" o:gfxdata="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" fillcolor="black [3213]" strokecolor="#4f81bd [3204]">
+              <v:rect w14:anchorId="7630EF4D" id="Retângulo 6" o:spid="_x0000_s1026" style="position:absolute;margin-left:256.75pt;margin-top:5.35pt;width:11.25pt;height:12.75pt;z-index:251659264;visibility:visible;mso-wrap-style:square;mso-wrap-distance-left:9pt;mso-wrap-distance-top:0;mso-wrap-distance-right:9pt;mso-wrap-distance-bottom:0;mso-position-horizontal:absolute;mso-position-horizontal-relative:text;mso-position-vertical:absolute;mso-position-vertical-relative:text;v-text-anchor:middle" o:gfxdata="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" fillcolor="black [3213]" strokecolor="#4f81bd [3204]">
                 <v:shadow on="t" color="black" opacity="22937f" origin=",.5" offset="0,.63889mm"/>
               </v:rect>
             </w:pict>
@@ -5286,7 +5284,7 @@
           </mc:Choice>
           <mc:Fallback>
             <w:pict>
-              <v:rect w14:anchorId="4622C41C" id="Retângulo 8" o:spid="_x0000_s1026" style="position:absolute;margin-left:396.25pt;margin-top:5.35pt;width:11.25pt;height:12.75pt;z-index:251661312;visibility:visible;mso-wrap-style:square;mso-width-percent:0;mso-height-percent:0;mso-wrap-distance-left:9pt;mso-wrap-distance-top:0;mso-wrap-distance-right:9pt;mso-wrap-distance-bottom:0;mso-position-horizontal:absolute;mso-position-horizontal-relative:text;mso-position-vertical:absolute;mso-position-vertical-relative:text;mso-width-percent:0;mso-height-percent:0;mso-width-relative:margin;mso-height-relative:margin;v-text-anchor:middle" o:gfxdata="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" fillcolor="red" strokecolor="#4579b8 [3044]">
+              <v:rect w14:anchorId="0FD71559" id="Retângulo 8" o:spid="_x0000_s1026" style="position:absolute;margin-left:396.25pt;margin-top:5.35pt;width:11.25pt;height:12.75pt;z-index:251661312;visibility:visible;mso-wrap-style:square;mso-width-percent:0;mso-height-percent:0;mso-wrap-distance-left:9pt;mso-wrap-distance-top:0;mso-wrap-distance-right:9pt;mso-wrap-distance-bottom:0;mso-position-horizontal:absolute;mso-position-horizontal-relative:text;mso-position-vertical:absolute;mso-position-vertical-relative:text;mso-width-percent:0;mso-height-percent:0;mso-width-relative:margin;mso-height-relative:margin;v-text-anchor:middle" o:gfxdata="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" fillcolor="red" strokecolor="#4579b8 [3044]">
                 <v:shadow on="t" color="black" opacity="22937f" origin=",.5" offset="0,.63889mm"/>
               </v:rect>
             </w:pict>
@@ -7708,8 +7706,8 @@
         </w:tabs>
         <w:spacing w:before="237"/>
       </w:pPr>
-      <w:bookmarkStart w:id="12" w:name="_17dp8vu" w:colFirst="0" w:colLast="0"/>
-      <w:bookmarkEnd w:id="12"/>
+      <w:bookmarkStart w:id="11" w:name="_17dp8vu" w:colFirst="0" w:colLast="0"/>
+      <w:bookmarkEnd w:id="11"/>
       <w:r>
         <w:rPr>
           <w:color w:val="003366"/>
@@ -9074,8 +9072,8 @@
         <w:spacing w:before="99" w:after="19"/>
         <w:ind w:hanging="433"/>
       </w:pPr>
-      <w:bookmarkStart w:id="13" w:name="_3rdcrjn" w:colFirst="0" w:colLast="0"/>
-      <w:bookmarkEnd w:id="13"/>
+      <w:bookmarkStart w:id="12" w:name="_3rdcrjn" w:colFirst="0" w:colLast="0"/>
+      <w:bookmarkEnd w:id="12"/>
       <w:r>
         <w:rPr>
           <w:b/>
@@ -10200,8 +10198,8 @@
         </w:tabs>
         <w:spacing w:before="237"/>
       </w:pPr>
-      <w:bookmarkStart w:id="14" w:name="_26in1rg" w:colFirst="0" w:colLast="0"/>
-      <w:bookmarkEnd w:id="14"/>
+      <w:bookmarkStart w:id="13" w:name="_26in1rg" w:colFirst="0" w:colLast="0"/>
+      <w:bookmarkEnd w:id="13"/>
       <w:r>
         <w:rPr>
           <w:rFonts w:ascii="Tahoma" w:eastAsia="Tahoma" w:hAnsi="Tahoma" w:cs="Tahoma"/>
@@ -10545,8 +10543,8 @@
         </w:tabs>
         <w:spacing w:before="100"/>
       </w:pPr>
-      <w:bookmarkStart w:id="15" w:name="_lnxbz9" w:colFirst="0" w:colLast="0"/>
-      <w:bookmarkEnd w:id="15"/>
+      <w:bookmarkStart w:id="14" w:name="_lnxbz9" w:colFirst="0" w:colLast="0"/>
+      <w:bookmarkEnd w:id="14"/>
       <w:r>
         <w:rPr>
           <w:rFonts w:ascii="Tahoma" w:eastAsia="Tahoma" w:hAnsi="Tahoma" w:cs="Tahoma"/>
@@ -10781,8 +10779,8 @@
         </w:tabs>
         <w:spacing w:before="238"/>
       </w:pPr>
-      <w:bookmarkStart w:id="16" w:name="_35nkun2" w:colFirst="0" w:colLast="0"/>
-      <w:bookmarkEnd w:id="16"/>
+      <w:bookmarkStart w:id="15" w:name="_35nkun2" w:colFirst="0" w:colLast="0"/>
+      <w:bookmarkEnd w:id="15"/>
       <w:r>
         <w:rPr>
           <w:rFonts w:ascii="Tahoma" w:eastAsia="Tahoma" w:hAnsi="Tahoma" w:cs="Tahoma"/>
@@ -11111,6 +11109,185 @@
       </w:tr>
       <w:tr>
         <w:trPr>
+          <w:trHeight w:val="57"/>
+        </w:trPr>
+        <w:tc>
+          <w:tcPr>
+            <w:tcW w:w="1752" w:type="dxa"/>
+          </w:tcPr>
+          <w:p>
+            <w:pPr>
+              <w:pBdr>
+                <w:top w:val="nil"/>
+                <w:left w:val="nil"/>
+                <w:bottom w:val="nil"/>
+                <w:right w:val="nil"/>
+                <w:between w:val="nil"/>
+              </w:pBdr>
+              <w:spacing w:before="56"/>
+              <w:ind w:left="107"/>
+              <w:rPr>
+                <w:i/>
+                <w:color w:val="000000"/>
+                <w:sz w:val="20"/>
+                <w:szCs w:val="20"/>
+              </w:rPr>
+            </w:pPr>
+          </w:p>
+          <w:p>
+            <w:pPr>
+              <w:pBdr>
+                <w:top w:val="nil"/>
+                <w:left w:val="nil"/>
+                <w:bottom w:val="nil"/>
+                <w:right w:val="nil"/>
+                <w:between w:val="nil"/>
+              </w:pBdr>
+              <w:spacing w:before="56"/>
+              <w:ind w:left="107"/>
+              <w:rPr>
+                <w:i/>
+                <w:color w:val="000000"/>
+                <w:sz w:val="20"/>
+                <w:szCs w:val="20"/>
+              </w:rPr>
+            </w:pPr>
+            <w:r>
+              <w:rPr>
+                <w:i/>
+                <w:color w:val="000000"/>
+                <w:sz w:val="20"/>
+                <w:szCs w:val="20"/>
+              </w:rPr>
+              <w:t>UC0</w:t>
+            </w:r>
+            <w:r>
+              <w:rPr>
+                <w:i/>
+                <w:color w:val="000000"/>
+                <w:sz w:val="20"/>
+                <w:szCs w:val="20"/>
+              </w:rPr>
+              <w:t>2</w:t>
+            </w:r>
+          </w:p>
+        </w:tc>
+        <w:tc>
+          <w:tcPr>
+            <w:tcW w:w="3194" w:type="dxa"/>
+          </w:tcPr>
+          <w:p>
+            <w:pPr>
+              <w:pBdr>
+                <w:top w:val="nil"/>
+                <w:left w:val="nil"/>
+                <w:bottom w:val="nil"/>
+                <w:right w:val="nil"/>
+                <w:between w:val="nil"/>
+              </w:pBdr>
+              <w:spacing w:before="56"/>
+              <w:ind w:left="107"/>
+              <w:rPr>
+                <w:i/>
+                <w:color w:val="000000"/>
+                <w:sz w:val="20"/>
+                <w:szCs w:val="20"/>
+              </w:rPr>
+            </w:pPr>
+          </w:p>
+          <w:p>
+            <w:pPr>
+              <w:pBdr>
+                <w:top w:val="nil"/>
+                <w:left w:val="nil"/>
+                <w:bottom w:val="nil"/>
+                <w:right w:val="nil"/>
+                <w:between w:val="nil"/>
+              </w:pBdr>
+              <w:spacing w:before="56"/>
+              <w:ind w:left="107"/>
+              <w:rPr>
+                <w:i/>
+                <w:color w:val="000000"/>
+                <w:sz w:val="20"/>
+                <w:szCs w:val="20"/>
+              </w:rPr>
+            </w:pPr>
+            <w:r>
+              <w:rPr>
+                <w:i/>
+                <w:color w:val="000000"/>
+                <w:sz w:val="20"/>
+                <w:szCs w:val="20"/>
+              </w:rPr>
+              <w:t>Inscrever-se</w:t>
+            </w:r>
+          </w:p>
+        </w:tc>
+        <w:tc>
+          <w:tcPr>
+            <w:tcW w:w="3669" w:type="dxa"/>
+          </w:tcPr>
+          <w:p>
+            <w:pPr>
+              <w:pBdr>
+                <w:top w:val="nil"/>
+                <w:left w:val="nil"/>
+                <w:bottom w:val="nil"/>
+                <w:right w:val="nil"/>
+                <w:between w:val="nil"/>
+              </w:pBdr>
+              <w:spacing w:before="56"/>
+              <w:ind w:right="96"/>
+              <w:jc w:val="both"/>
+              <w:rPr>
+                <w:i/>
+                <w:color w:val="000000"/>
+                <w:sz w:val="20"/>
+                <w:szCs w:val="20"/>
+              </w:rPr>
+            </w:pPr>
+            <w:r>
+              <w:rPr>
+                <w:i/>
+                <w:color w:val="000000"/>
+                <w:sz w:val="20"/>
+                <w:szCs w:val="20"/>
+              </w:rPr>
+              <w:t xml:space="preserve"> </w:t>
+            </w:r>
+            <w:r>
+              <w:rPr>
+                <w:i/>
+                <w:color w:val="000000"/>
+                <w:sz w:val="20"/>
+                <w:szCs w:val="20"/>
+              </w:rPr>
+              <w:t xml:space="preserve">O aluno poderá escolher entre uma lista de vagas e de acordo com as informacoes da vaga e seus conhecimentos irá se </w:t>
+            </w:r>
+            <w:r>
+              <w:rPr>
+                <w:i/>
+                <w:color w:val="000000"/>
+                <w:sz w:val="20"/>
+                <w:szCs w:val="20"/>
+              </w:rPr>
+              <w:t xml:space="preserve">inscrever </w:t>
+            </w:r>
+            <w:r>
+              <w:rPr>
+                <w:i/>
+                <w:color w:val="000000"/>
+                <w:sz w:val="20"/>
+                <w:szCs w:val="20"/>
+              </w:rPr>
+              <w:t xml:space="preserve"> a uma vaga.</w:t>
+            </w:r>
+          </w:p>
+        </w:tc>
+      </w:tr>
+      <w:tr>
+        <w:trPr>
           <w:trHeight w:val="86"/>
         </w:trPr>
         <w:tc>
@@ -11142,7 +11319,17 @@
                 <w:sz w:val="20"/>
                 <w:szCs w:val="20"/>
               </w:rPr>
-              <w:t>UC02</w:t>
+              <w:lastRenderedPageBreak/>
+              <w:t>UC0</w:t>
+            </w:r>
+            <w:r>
+              <w:rPr>
+                <w:i/>
+                <w:color w:val="000000"/>
+                <w:sz w:val="20"/>
+                <w:szCs w:val="20"/>
+              </w:rPr>
+              <w:t>3</w:t>
             </w:r>
           </w:p>
         </w:tc>
@@ -11175,7 +11362,120 @@
                 <w:sz w:val="20"/>
                 <w:szCs w:val="20"/>
               </w:rPr>
-              <w:t>Dashboard da vaga (Situação atual e informações da vaga)</w:t>
+              <w:t>Listar vaga</w:t>
+            </w:r>
+          </w:p>
+        </w:tc>
+        <w:tc>
+          <w:tcPr>
+            <w:tcW w:w="3669" w:type="dxa"/>
+          </w:tcPr>
+          <w:p>
+            <w:pPr>
+              <w:pBdr>
+                <w:top w:val="nil"/>
+                <w:left w:val="nil"/>
+                <w:bottom w:val="nil"/>
+                <w:right w:val="nil"/>
+                <w:between w:val="nil"/>
+              </w:pBdr>
+              <w:spacing w:before="62"/>
+              <w:ind w:left="107" w:right="100"/>
+              <w:jc w:val="both"/>
+              <w:rPr>
+                <w:i/>
+                <w:color w:val="000000"/>
+                <w:sz w:val="20"/>
+                <w:szCs w:val="20"/>
+              </w:rPr>
+            </w:pPr>
+            <w:r>
+              <w:rPr>
+                <w:i/>
+                <w:color w:val="000000"/>
+                <w:sz w:val="20"/>
+                <w:szCs w:val="20"/>
+              </w:rPr>
+              <w:t>O aluno assim que procurar vagas,aparecerá uma lista de vagas para sua escolha.</w:t>
+            </w:r>
+          </w:p>
+        </w:tc>
+      </w:tr>
+      <w:tr>
+        <w:trPr>
+          <w:trHeight w:val="57"/>
+        </w:trPr>
+        <w:tc>
+          <w:tcPr>
+            <w:tcW w:w="1752" w:type="dxa"/>
+          </w:tcPr>
+          <w:p>
+            <w:pPr>
+              <w:pBdr>
+                <w:top w:val="nil"/>
+                <w:left w:val="nil"/>
+                <w:bottom w:val="nil"/>
+                <w:right w:val="nil"/>
+                <w:between w:val="nil"/>
+              </w:pBdr>
+              <w:spacing w:before="60"/>
+              <w:ind w:left="107"/>
+              <w:rPr>
+                <w:i/>
+                <w:color w:val="000000"/>
+                <w:sz w:val="20"/>
+                <w:szCs w:val="20"/>
+              </w:rPr>
+            </w:pPr>
+            <w:r>
+              <w:rPr>
+                <w:i/>
+                <w:color w:val="000000"/>
+                <w:sz w:val="20"/>
+                <w:szCs w:val="20"/>
+              </w:rPr>
+              <w:t>UC0</w:t>
+            </w:r>
+            <w:r>
+              <w:rPr>
+                <w:i/>
+                <w:color w:val="000000"/>
+                <w:sz w:val="20"/>
+                <w:szCs w:val="20"/>
+              </w:rPr>
+              <w:t>4</w:t>
+            </w:r>
+          </w:p>
+        </w:tc>
+        <w:tc>
+          <w:tcPr>
+            <w:tcW w:w="3194" w:type="dxa"/>
+          </w:tcPr>
+          <w:p>
+            <w:pPr>
+              <w:pBdr>
+                <w:top w:val="nil"/>
+                <w:left w:val="nil"/>
+                <w:bottom w:val="nil"/>
+                <w:right w:val="nil"/>
+                <w:between w:val="nil"/>
+              </w:pBdr>
+              <w:spacing w:before="60"/>
+              <w:rPr>
+                <w:i/>
+                <w:color w:val="000000"/>
+                <w:sz w:val="20"/>
+                <w:szCs w:val="20"/>
+              </w:rPr>
+            </w:pPr>
+            <w:r>
+              <w:rPr>
+                <w:i/>
+                <w:color w:val="000000"/>
+                <w:sz w:val="20"/>
+                <w:szCs w:val="20"/>
+              </w:rPr>
+              <w:t xml:space="preserve"> Efetuar Login </w:t>
             </w:r>
           </w:p>
         </w:tc>
@@ -11214,36 +11514,7 @@
                 <w:sz w:val="20"/>
                 <w:szCs w:val="20"/>
               </w:rPr>
-              <w:t xml:space="preserve">O aluno terá acesso a sua dashboard onde encontrada sua situacao atual da vaga (pendente,aprovada) e </w:t>
-            </w:r>
-          </w:p>
-          <w:p>
-            <w:pPr>
-              <w:pBdr>
-                <w:top w:val="nil"/>
-                <w:left w:val="nil"/>
-                <w:bottom w:val="nil"/>
-                <w:right w:val="nil"/>
-                <w:between w:val="nil"/>
-              </w:pBdr>
-              <w:spacing w:before="10" w:line="242" w:lineRule="auto"/>
-              <w:ind w:left="107" w:right="99"/>
-              <w:jc w:val="both"/>
-              <w:rPr>
-                <w:i/>
-                <w:color w:val="000000"/>
-                <w:sz w:val="20"/>
-                <w:szCs w:val="20"/>
-              </w:rPr>
-            </w:pPr>
-            <w:r>
-              <w:rPr>
-                <w:i/>
-                <w:color w:val="000000"/>
-                <w:sz w:val="20"/>
-                <w:szCs w:val="20"/>
-              </w:rPr>
-              <w:t>suas informacoes.</w:t>
+              <w:t>Assim que o usuario entrar na ferramente terá que fazer o Login.</w:t>
             </w:r>
           </w:p>
         </w:tc>
@@ -11265,278 +11536,6 @@
                 <w:right w:val="nil"/>
                 <w:between w:val="nil"/>
               </w:pBdr>
-              <w:spacing w:before="56"/>
-              <w:ind w:left="107"/>
-              <w:rPr>
-                <w:i/>
-                <w:color w:val="000000"/>
-                <w:sz w:val="20"/>
-                <w:szCs w:val="20"/>
-              </w:rPr>
-            </w:pPr>
-          </w:p>
-          <w:p>
-            <w:pPr>
-              <w:pBdr>
-                <w:top w:val="nil"/>
-                <w:left w:val="nil"/>
-                <w:bottom w:val="nil"/>
-                <w:right w:val="nil"/>
-                <w:between w:val="nil"/>
-              </w:pBdr>
-              <w:spacing w:before="56"/>
-              <w:ind w:left="107"/>
-              <w:rPr>
-                <w:i/>
-                <w:color w:val="000000"/>
-                <w:sz w:val="20"/>
-                <w:szCs w:val="20"/>
-              </w:rPr>
-            </w:pPr>
-            <w:r>
-              <w:rPr>
-                <w:i/>
-                <w:color w:val="000000"/>
-                <w:sz w:val="20"/>
-                <w:szCs w:val="20"/>
-              </w:rPr>
-              <w:lastRenderedPageBreak/>
-              <w:t>UC03</w:t>
-            </w:r>
-          </w:p>
-        </w:tc>
-        <w:tc>
-          <w:tcPr>
-            <w:tcW w:w="3194" w:type="dxa"/>
-          </w:tcPr>
-          <w:p>
-            <w:pPr>
-              <w:pBdr>
-                <w:top w:val="nil"/>
-                <w:left w:val="nil"/>
-                <w:bottom w:val="nil"/>
-                <w:right w:val="nil"/>
-                <w:between w:val="nil"/>
-              </w:pBdr>
-              <w:spacing w:before="56"/>
-              <w:ind w:left="107"/>
-              <w:rPr>
-                <w:i/>
-                <w:color w:val="000000"/>
-                <w:sz w:val="20"/>
-                <w:szCs w:val="20"/>
-              </w:rPr>
-            </w:pPr>
-          </w:p>
-          <w:p>
-            <w:pPr>
-              <w:pBdr>
-                <w:top w:val="nil"/>
-                <w:left w:val="nil"/>
-                <w:bottom w:val="nil"/>
-                <w:right w:val="nil"/>
-                <w:between w:val="nil"/>
-              </w:pBdr>
-              <w:spacing w:before="56"/>
-              <w:ind w:left="107"/>
-              <w:rPr>
-                <w:i/>
-                <w:color w:val="000000"/>
-                <w:sz w:val="20"/>
-                <w:szCs w:val="20"/>
-              </w:rPr>
-            </w:pPr>
-            <w:r>
-              <w:rPr>
-                <w:i/>
-                <w:color w:val="000000"/>
-                <w:sz w:val="20"/>
-                <w:szCs w:val="20"/>
-              </w:rPr>
-              <w:lastRenderedPageBreak/>
-              <w:t>Candidatar à vaga</w:t>
-            </w:r>
-          </w:p>
-        </w:tc>
-        <w:tc>
-          <w:tcPr>
-            <w:tcW w:w="3669" w:type="dxa"/>
-          </w:tcPr>
-          <w:p>
-            <w:pPr>
-              <w:pBdr>
-                <w:top w:val="nil"/>
-                <w:left w:val="nil"/>
-                <w:bottom w:val="nil"/>
-                <w:right w:val="nil"/>
-                <w:between w:val="nil"/>
-              </w:pBdr>
-              <w:spacing w:before="56"/>
-              <w:ind w:right="96"/>
-              <w:jc w:val="both"/>
-              <w:rPr>
-                <w:i/>
-                <w:color w:val="000000"/>
-                <w:sz w:val="20"/>
-                <w:szCs w:val="20"/>
-              </w:rPr>
-            </w:pPr>
-          </w:p>
-          <w:p>
-            <w:pPr>
-              <w:pBdr>
-                <w:top w:val="nil"/>
-                <w:left w:val="nil"/>
-                <w:bottom w:val="nil"/>
-                <w:right w:val="nil"/>
-                <w:between w:val="nil"/>
-              </w:pBdr>
-              <w:spacing w:before="56"/>
-              <w:ind w:left="107" w:right="96"/>
-              <w:jc w:val="both"/>
-              <w:rPr>
-                <w:i/>
-                <w:color w:val="000000"/>
-                <w:sz w:val="20"/>
-                <w:szCs w:val="20"/>
-              </w:rPr>
-            </w:pPr>
-            <w:r>
-              <w:rPr>
-                <w:i/>
-                <w:color w:val="000000"/>
-                <w:sz w:val="20"/>
-                <w:szCs w:val="20"/>
-              </w:rPr>
-              <w:lastRenderedPageBreak/>
-              <w:t>O aluno poderá escolher entre uma lista de vagas e de acordo com as informacoes da vaga e seus conhecimentos irá se candidatar a uma vaga.</w:t>
-            </w:r>
-          </w:p>
-        </w:tc>
-      </w:tr>
-      <w:tr>
-        <w:trPr>
-          <w:trHeight w:val="86"/>
-        </w:trPr>
-        <w:tc>
-          <w:tcPr>
-            <w:tcW w:w="1752" w:type="dxa"/>
-          </w:tcPr>
-          <w:p>
-            <w:pPr>
-              <w:pBdr>
-                <w:top w:val="nil"/>
-                <w:left w:val="nil"/>
-                <w:bottom w:val="nil"/>
-                <w:right w:val="nil"/>
-                <w:between w:val="nil"/>
-              </w:pBdr>
-              <w:spacing w:before="62"/>
-              <w:ind w:left="107"/>
-              <w:rPr>
-                <w:i/>
-                <w:color w:val="000000"/>
-                <w:sz w:val="20"/>
-                <w:szCs w:val="20"/>
-              </w:rPr>
-            </w:pPr>
-            <w:r>
-              <w:rPr>
-                <w:i/>
-                <w:color w:val="000000"/>
-                <w:sz w:val="20"/>
-                <w:szCs w:val="20"/>
-              </w:rPr>
-              <w:lastRenderedPageBreak/>
-              <w:t>UC04</w:t>
-            </w:r>
-          </w:p>
-        </w:tc>
-        <w:tc>
-          <w:tcPr>
-            <w:tcW w:w="3194" w:type="dxa"/>
-          </w:tcPr>
-          <w:p>
-            <w:pPr>
-              <w:pBdr>
-                <w:top w:val="nil"/>
-                <w:left w:val="nil"/>
-                <w:bottom w:val="nil"/>
-                <w:right w:val="nil"/>
-                <w:between w:val="nil"/>
-              </w:pBdr>
-              <w:spacing w:before="62"/>
-              <w:ind w:left="107"/>
-              <w:rPr>
-                <w:i/>
-                <w:color w:val="000000"/>
-                <w:sz w:val="20"/>
-                <w:szCs w:val="20"/>
-              </w:rPr>
-            </w:pPr>
-            <w:r>
-              <w:rPr>
-                <w:i/>
-                <w:color w:val="000000"/>
-                <w:sz w:val="20"/>
-                <w:szCs w:val="20"/>
-              </w:rPr>
-              <w:t>Listar vaga</w:t>
-            </w:r>
-          </w:p>
-        </w:tc>
-        <w:tc>
-          <w:tcPr>
-            <w:tcW w:w="3669" w:type="dxa"/>
-          </w:tcPr>
-          <w:p>
-            <w:pPr>
-              <w:pBdr>
-                <w:top w:val="nil"/>
-                <w:left w:val="nil"/>
-                <w:bottom w:val="nil"/>
-                <w:right w:val="nil"/>
-                <w:between w:val="nil"/>
-              </w:pBdr>
-              <w:spacing w:before="62"/>
-              <w:ind w:left="107" w:right="100"/>
-              <w:jc w:val="both"/>
-              <w:rPr>
-                <w:i/>
-                <w:color w:val="000000"/>
-                <w:sz w:val="20"/>
-                <w:szCs w:val="20"/>
-              </w:rPr>
-            </w:pPr>
-            <w:r>
-              <w:rPr>
-                <w:i/>
-                <w:color w:val="000000"/>
-                <w:sz w:val="20"/>
-                <w:szCs w:val="20"/>
-              </w:rPr>
-              <w:t>O aluno assim que procurar vagas,aparecerá uma lista de vagas para sua escolha.</w:t>
-            </w:r>
-          </w:p>
-        </w:tc>
-      </w:tr>
-      <w:tr>
-        <w:trPr>
-          <w:trHeight w:val="57"/>
-        </w:trPr>
-        <w:tc>
-          <w:tcPr>
-            <w:tcW w:w="1752" w:type="dxa"/>
-          </w:tcPr>
-          <w:p>
-            <w:pPr>
-              <w:pBdr>
-                <w:top w:val="nil"/>
-                <w:left w:val="nil"/>
-                <w:bottom w:val="nil"/>
-                <w:right w:val="nil"/>
-                <w:between w:val="nil"/>
-              </w:pBdr>
               <w:spacing w:before="60"/>
               <w:ind w:left="107"/>
               <w:rPr>
@@ -11553,7 +11552,16 @@
                 <w:sz w:val="20"/>
                 <w:szCs w:val="20"/>
               </w:rPr>
-              <w:t>UC05</w:t>
+              <w:t>UC0</w:t>
+            </w:r>
+            <w:r>
+              <w:rPr>
+                <w:i/>
+                <w:color w:val="000000"/>
+                <w:sz w:val="20"/>
+                <w:szCs w:val="20"/>
+              </w:rPr>
+              <w:t>5</w:t>
             </w:r>
           </w:p>
         </w:tc>
@@ -11571,21 +11579,22 @@
                 <w:between w:val="nil"/>
               </w:pBdr>
               <w:spacing w:before="60"/>
-              <w:rPr>
-                <w:i/>
-                <w:color w:val="000000"/>
-                <w:sz w:val="20"/>
-                <w:szCs w:val="20"/>
-              </w:rPr>
-            </w:pPr>
-            <w:r>
-              <w:rPr>
-                <w:i/>
-                <w:color w:val="000000"/>
-                <w:sz w:val="20"/>
-                <w:szCs w:val="20"/>
-              </w:rPr>
-              <w:t xml:space="preserve"> Efetuar Login </w:t>
+              <w:ind w:left="107"/>
+              <w:rPr>
+                <w:i/>
+                <w:color w:val="000000"/>
+                <w:sz w:val="20"/>
+                <w:szCs w:val="20"/>
+              </w:rPr>
+            </w:pPr>
+            <w:r>
+              <w:rPr>
+                <w:i/>
+                <w:color w:val="000000"/>
+                <w:sz w:val="20"/>
+                <w:szCs w:val="20"/>
+              </w:rPr>
+              <w:t>Vizualizar dados(Vaga, Perfil Aluno, Perfil Empresa)</w:t>
             </w:r>
           </w:p>
         </w:tc>
@@ -11624,7 +11633,34 @@
                 <w:sz w:val="20"/>
                 <w:szCs w:val="20"/>
               </w:rPr>
-              <w:t>Assim que o usuario entrar na ferramente terá que fazer o Login.</w:t>
+              <w:t>O adm poderá visualizar</w:t>
+            </w:r>
+            <w:r>
+              <w:rPr>
+                <w:i/>
+                <w:color w:val="000000"/>
+                <w:sz w:val="20"/>
+                <w:szCs w:val="20"/>
+              </w:rPr>
+              <w:t xml:space="preserve"> dados e</w:t>
+            </w:r>
+            <w:r>
+              <w:rPr>
+                <w:i/>
+                <w:color w:val="000000"/>
+                <w:sz w:val="20"/>
+                <w:szCs w:val="20"/>
+              </w:rPr>
+              <w:t xml:space="preserve"> usuários alunos e empresa</w:t>
+            </w:r>
+            <w:r>
+              <w:rPr>
+                <w:i/>
+                <w:color w:val="000000"/>
+                <w:sz w:val="20"/>
+                <w:szCs w:val="20"/>
+              </w:rPr>
+              <w:t>.</w:t>
             </w:r>
           </w:p>
         </w:tc>
@@ -11695,7 +11731,7 @@
                 <w:sz w:val="20"/>
                 <w:szCs w:val="20"/>
               </w:rPr>
-              <w:t>Vizualizar/Editar/Excluir dados(Vaga, Perfil Aluno, Perfil Empresa)</w:t>
+              <w:t>Editar dados(Vaga, Perfil Aluno, Perfil Empresa)</w:t>
             </w:r>
           </w:p>
         </w:tc>
@@ -11734,7 +11770,25 @@
                 <w:sz w:val="20"/>
                 <w:szCs w:val="20"/>
               </w:rPr>
-              <w:t>O adm poderá visualizar e fazer modificações nos usuários alunos e empresa</w:t>
+              <w:t>O adm poderá fazer modificações nos</w:t>
+            </w:r>
+            <w:r>
+              <w:rPr>
+                <w:i/>
+                <w:color w:val="000000"/>
+                <w:sz w:val="20"/>
+                <w:szCs w:val="20"/>
+              </w:rPr>
+              <w:t xml:space="preserve"> dados e nos</w:t>
+            </w:r>
+            <w:r>
+              <w:rPr>
+                <w:i/>
+                <w:color w:val="000000"/>
+                <w:sz w:val="20"/>
+                <w:szCs w:val="20"/>
+              </w:rPr>
+              <w:t xml:space="preserve"> usuários alunos e empresa</w:t>
             </w:r>
             <w:r>
               <w:rPr>
@@ -11814,7 +11868,7 @@
                 <w:sz w:val="20"/>
                 <w:szCs w:val="20"/>
               </w:rPr>
-              <w:t xml:space="preserve">Gerar relatórios de colaborador </w:t>
+              <w:t>Excluir dados(Vaga, Perfil Aluno, Perfil Empresa)</w:t>
             </w:r>
           </w:p>
         </w:tc>
@@ -11853,7 +11907,61 @@
                 <w:sz w:val="20"/>
                 <w:szCs w:val="20"/>
               </w:rPr>
-              <w:t>A empresa vai gerar um relatório das atividades do estagiário e enviaram para o adm</w:t>
+              <w:t xml:space="preserve">O adm poderá </w:t>
+            </w:r>
+            <w:r>
+              <w:rPr>
+                <w:i/>
+                <w:color w:val="000000"/>
+                <w:sz w:val="20"/>
+                <w:szCs w:val="20"/>
+              </w:rPr>
+              <w:t>deletar</w:t>
+            </w:r>
+            <w:r>
+              <w:rPr>
+                <w:i/>
+                <w:color w:val="000000"/>
+                <w:sz w:val="20"/>
+                <w:szCs w:val="20"/>
+              </w:rPr>
+              <w:t xml:space="preserve"> </w:t>
+            </w:r>
+            <w:r>
+              <w:rPr>
+                <w:i/>
+                <w:color w:val="000000"/>
+                <w:sz w:val="20"/>
+                <w:szCs w:val="20"/>
+              </w:rPr>
+              <w:t xml:space="preserve">os </w:t>
+            </w:r>
+            <w:r>
+              <w:rPr>
+                <w:i/>
+                <w:color w:val="000000"/>
+                <w:sz w:val="20"/>
+                <w:szCs w:val="20"/>
+              </w:rPr>
+              <w:t xml:space="preserve">dados e </w:t>
+            </w:r>
+            <w:r>
+              <w:rPr>
+                <w:i/>
+                <w:color w:val="000000"/>
+                <w:sz w:val="20"/>
+                <w:szCs w:val="20"/>
+              </w:rPr>
+              <w:t xml:space="preserve">os </w:t>
+            </w:r>
+            <w:r>
+              <w:rPr>
+                <w:i/>
+                <w:color w:val="000000"/>
+                <w:sz w:val="20"/>
+                <w:szCs w:val="20"/>
+              </w:rPr>
+              <w:t>usuários alunos e empresa</w:t>
             </w:r>
             <w:r>
               <w:rPr>
@@ -11933,25 +12041,7 @@
                 <w:sz w:val="20"/>
                 <w:szCs w:val="20"/>
               </w:rPr>
-              <w:t>Navegar entre Soft</w:t>
-            </w:r>
-            <w:r>
-              <w:rPr>
-                <w:i/>
-                <w:color w:val="000000"/>
-                <w:sz w:val="20"/>
-                <w:szCs w:val="20"/>
-              </w:rPr>
-              <w:t xml:space="preserve"> e Hard </w:t>
-            </w:r>
-            <w:r>
-              <w:rPr>
-                <w:i/>
-                <w:color w:val="000000"/>
-                <w:sz w:val="20"/>
-                <w:szCs w:val="20"/>
-              </w:rPr>
-              <w:t>skills</w:t>
+              <w:t xml:space="preserve">Gerar relatórios de colaborador </w:t>
             </w:r>
           </w:p>
         </w:tc>
@@ -11990,7 +12080,7 @@
                 <w:sz w:val="20"/>
                 <w:szCs w:val="20"/>
               </w:rPr>
-              <w:t>A empresa vai poder visualizar as Soft e Hard Skills do aluno</w:t>
+              <w:t>A empresa vai gerar um relatório das atividades do estagiário e enviaram para o adm</w:t>
             </w:r>
             <w:r>
               <w:rPr>
@@ -12055,30 +12145,22 @@
                 <w:between w:val="nil"/>
               </w:pBdr>
               <w:spacing w:before="60"/>
-              <w:rPr>
-                <w:i/>
-                <w:color w:val="000000"/>
-                <w:sz w:val="20"/>
-                <w:szCs w:val="20"/>
-              </w:rPr>
-            </w:pPr>
-            <w:r>
-              <w:rPr>
-                <w:i/>
-                <w:color w:val="000000"/>
-                <w:sz w:val="20"/>
-                <w:szCs w:val="20"/>
-              </w:rPr>
-              <w:t xml:space="preserve"> </w:t>
-            </w:r>
-            <w:r>
-              <w:rPr>
-                <w:i/>
-                <w:color w:val="000000"/>
-                <w:sz w:val="20"/>
-                <w:szCs w:val="20"/>
-              </w:rPr>
-              <w:t>Publicar Vaga</w:t>
+              <w:ind w:left="107"/>
+              <w:rPr>
+                <w:i/>
+                <w:color w:val="000000"/>
+                <w:sz w:val="20"/>
+                <w:szCs w:val="20"/>
+              </w:rPr>
+            </w:pPr>
+            <w:r>
+              <w:rPr>
+                <w:i/>
+                <w:color w:val="000000"/>
+                <w:sz w:val="20"/>
+                <w:szCs w:val="20"/>
+              </w:rPr>
+              <w:t>Navegar entre Soft e Hard skills</w:t>
             </w:r>
           </w:p>
         </w:tc>
@@ -12117,7 +12199,7 @@
                 <w:sz w:val="20"/>
                 <w:szCs w:val="20"/>
               </w:rPr>
-              <w:t>A empresa poderá criar uma vaga</w:t>
+              <w:t>A empresa vai poder visualizar as Soft e Hard Skills do aluno</w:t>
             </w:r>
             <w:r>
               <w:rPr>
@@ -12182,49 +12264,21 @@
                 <w:between w:val="nil"/>
               </w:pBdr>
               <w:spacing w:before="60"/>
-              <w:ind w:left="107"/>
-              <w:rPr>
-                <w:i/>
-                <w:color w:val="000000"/>
-                <w:sz w:val="20"/>
-                <w:szCs w:val="20"/>
-              </w:rPr>
-            </w:pPr>
-            <w:r>
-              <w:rPr>
-                <w:i/>
-                <w:color w:val="000000"/>
-                <w:sz w:val="20"/>
-                <w:szCs w:val="20"/>
-              </w:rPr>
-              <w:t>Dashboard da vaga(</w:t>
-            </w:r>
-            <w:r>
-              <w:rPr>
-                <w:i/>
-                <w:color w:val="000000"/>
-                <w:sz w:val="20"/>
-                <w:szCs w:val="20"/>
-              </w:rPr>
-              <w:t>Vis</w:t>
-            </w:r>
-            <w:r>
-              <w:rPr>
-                <w:i/>
-                <w:color w:val="000000"/>
-                <w:sz w:val="20"/>
-                <w:szCs w:val="20"/>
-              </w:rPr>
-              <w:t>ualizar Candidaturas, Aceitar, Negar Opcicional</w:t>
-            </w:r>
-            <w:r>
-              <w:rPr>
-                <w:i/>
-                <w:color w:val="000000"/>
-                <w:sz w:val="20"/>
-                <w:szCs w:val="20"/>
-              </w:rPr>
-              <w:t>)</w:t>
+              <w:rPr>
+                <w:i/>
+                <w:color w:val="000000"/>
+                <w:sz w:val="20"/>
+                <w:szCs w:val="20"/>
+              </w:rPr>
+            </w:pPr>
+            <w:r>
+              <w:rPr>
+                <w:i/>
+                <w:color w:val="000000"/>
+                <w:sz w:val="20"/>
+                <w:szCs w:val="20"/>
+              </w:rPr>
+              <w:t xml:space="preserve"> Publicar Vaga</w:t>
             </w:r>
           </w:p>
         </w:tc>
@@ -12263,7 +12317,16 @@
                 <w:sz w:val="20"/>
                 <w:szCs w:val="20"/>
               </w:rPr>
-              <w:t>A empresa poderá visualizar o perfil do candidato e aceitar a sua candidatura</w:t>
+              <w:t>A empresa poderá criar uma vaga</w:t>
+            </w:r>
+            <w:r>
+              <w:rPr>
+                <w:i/>
+                <w:color w:val="000000"/>
+                <w:sz w:val="20"/>
+                <w:szCs w:val="20"/>
+              </w:rPr>
+              <w:t>.</w:t>
             </w:r>
           </w:p>
         </w:tc>
@@ -12285,7 +12348,10 @@
                 <w:right w:val="nil"/>
                 <w:between w:val="nil"/>
               </w:pBdr>
-              <w:spacing w:before="55"/>
+              <w:tabs>
+                <w:tab w:val="left" w:pos="1408"/>
+              </w:tabs>
+              <w:spacing w:before="60"/>
               <w:ind w:left="107"/>
               <w:rPr>
                 <w:i/>
@@ -12303,6 +12369,15 @@
               </w:rPr>
               <w:t>UC11</w:t>
             </w:r>
+            <w:r>
+              <w:rPr>
+                <w:i/>
+                <w:color w:val="000000"/>
+                <w:sz w:val="20"/>
+                <w:szCs w:val="20"/>
+              </w:rPr>
+              <w:tab/>
+            </w:r>
           </w:p>
         </w:tc>
         <w:tc>
@@ -12318,23 +12393,22 @@
                 <w:right w:val="nil"/>
                 <w:between w:val="nil"/>
               </w:pBdr>
-              <w:spacing w:before="55"/>
-              <w:ind w:left="107"/>
-              <w:rPr>
-                <w:i/>
-                <w:color w:val="000000"/>
-                <w:sz w:val="20"/>
-                <w:szCs w:val="20"/>
-              </w:rPr>
-            </w:pPr>
-            <w:r>
-              <w:rPr>
-                <w:i/>
-                <w:color w:val="000000"/>
-                <w:sz w:val="20"/>
-                <w:szCs w:val="20"/>
-              </w:rPr>
-              <w:t>Gerar Perfil de Personalidade</w:t>
+              <w:spacing w:before="60"/>
+              <w:rPr>
+                <w:i/>
+                <w:color w:val="000000"/>
+                <w:sz w:val="20"/>
+                <w:szCs w:val="20"/>
+              </w:rPr>
+            </w:pPr>
+            <w:r>
+              <w:rPr>
+                <w:i/>
+                <w:color w:val="000000"/>
+                <w:sz w:val="20"/>
+                <w:szCs w:val="20"/>
+              </w:rPr>
+              <w:t xml:space="preserve">  Listar Candidaturas à vaga</w:t>
             </w:r>
           </w:p>
         </w:tc>
@@ -12351,22 +12425,56 @@
                 <w:right w:val="nil"/>
                 <w:between w:val="nil"/>
               </w:pBdr>
-              <w:ind w:left="107" w:right="88"/>
-              <w:rPr>
-                <w:i/>
-                <w:color w:val="000000"/>
-                <w:sz w:val="20"/>
-                <w:szCs w:val="20"/>
-              </w:rPr>
-            </w:pPr>
-            <w:r>
-              <w:rPr>
-                <w:i/>
-                <w:color w:val="000000"/>
-                <w:sz w:val="20"/>
-                <w:szCs w:val="20"/>
-              </w:rPr>
-              <w:t>Após o cadastro de um aluno aparecerá um teste com diversas perguntas que ao fim surgirá a personalidade do aluno.</w:t>
+              <w:tabs>
+                <w:tab w:val="left" w:pos="498"/>
+                <w:tab w:val="left" w:pos="2129"/>
+                <w:tab w:val="left" w:pos="2611"/>
+                <w:tab w:val="left" w:pos="3621"/>
+              </w:tabs>
+              <w:spacing w:before="8" w:line="242" w:lineRule="auto"/>
+              <w:ind w:left="107" w:right="101"/>
+              <w:rPr>
+                <w:i/>
+                <w:color w:val="000000"/>
+                <w:sz w:val="20"/>
+                <w:szCs w:val="20"/>
+              </w:rPr>
+            </w:pPr>
+            <w:r>
+              <w:rPr>
+                <w:i/>
+                <w:color w:val="000000"/>
+                <w:sz w:val="20"/>
+                <w:szCs w:val="20"/>
+              </w:rPr>
+              <w:t xml:space="preserve">A empresa poderá </w:t>
+            </w:r>
+            <w:r>
+              <w:rPr>
+                <w:i/>
+                <w:color w:val="000000"/>
+                <w:sz w:val="20"/>
+                <w:szCs w:val="20"/>
+              </w:rPr>
+              <w:t>listar</w:t>
+            </w:r>
+            <w:r>
+              <w:rPr>
+                <w:i/>
+                <w:color w:val="000000"/>
+                <w:sz w:val="20"/>
+                <w:szCs w:val="20"/>
+              </w:rPr>
+              <w:t xml:space="preserve"> </w:t>
+            </w:r>
+            <w:r>
+              <w:rPr>
+                <w:i/>
+                <w:color w:val="000000"/>
+                <w:sz w:val="20"/>
+                <w:szCs w:val="20"/>
+              </w:rPr>
+              <w:t>candidatos de sua vaga.</w:t>
             </w:r>
           </w:p>
         </w:tc>
@@ -12388,7 +12496,7 @@
                 <w:right w:val="nil"/>
                 <w:between w:val="nil"/>
               </w:pBdr>
-              <w:spacing w:before="55"/>
+              <w:spacing w:before="60"/>
               <w:ind w:left="107"/>
               <w:rPr>
                 <w:i/>
@@ -12404,16 +12512,7 @@
                 <w:sz w:val="20"/>
                 <w:szCs w:val="20"/>
               </w:rPr>
-              <w:t>UC1</w:t>
-            </w:r>
-            <w:r>
-              <w:rPr>
-                <w:i/>
-                <w:color w:val="000000"/>
-                <w:sz w:val="20"/>
-                <w:szCs w:val="20"/>
-              </w:rPr>
-              <w:t>2</w:t>
+              <w:t>UC12</w:t>
             </w:r>
           </w:p>
         </w:tc>
@@ -12430,7 +12529,7 @@
                 <w:right w:val="nil"/>
                 <w:between w:val="nil"/>
               </w:pBdr>
-              <w:spacing w:before="55"/>
+              <w:spacing w:before="60"/>
               <w:ind w:left="107"/>
               <w:rPr>
                 <w:i/>
@@ -12446,7 +12545,7 @@
                 <w:sz w:val="20"/>
                 <w:szCs w:val="20"/>
               </w:rPr>
-              <w:t xml:space="preserve">Cadastrar Usuário </w:t>
+              <w:t>Aceitar e Negar Candidaturas</w:t>
             </w:r>
           </w:p>
         </w:tc>
@@ -12463,22 +12562,29 @@
                 <w:right w:val="nil"/>
                 <w:between w:val="nil"/>
               </w:pBdr>
-              <w:ind w:left="107" w:right="88"/>
-              <w:rPr>
-                <w:i/>
-                <w:color w:val="000000"/>
-                <w:sz w:val="20"/>
-                <w:szCs w:val="20"/>
-              </w:rPr>
-            </w:pPr>
-            <w:r>
-              <w:rPr>
-                <w:i/>
-                <w:color w:val="000000"/>
-                <w:sz w:val="20"/>
-                <w:szCs w:val="20"/>
-              </w:rPr>
-              <w:t>O aluno poderá escolher entre uma lista de vagas e de acordo com as informacoes da vaga e seus conhecimentos irá se candidatar a uma vaga.</w:t>
+              <w:tabs>
+                <w:tab w:val="left" w:pos="498"/>
+                <w:tab w:val="left" w:pos="2129"/>
+                <w:tab w:val="left" w:pos="2611"/>
+                <w:tab w:val="left" w:pos="3621"/>
+              </w:tabs>
+              <w:spacing w:before="8" w:line="242" w:lineRule="auto"/>
+              <w:ind w:left="107" w:right="101"/>
+              <w:rPr>
+                <w:i/>
+                <w:color w:val="000000"/>
+                <w:sz w:val="20"/>
+                <w:szCs w:val="20"/>
+              </w:rPr>
+            </w:pPr>
+            <w:r>
+              <w:rPr>
+                <w:i/>
+                <w:color w:val="000000"/>
+                <w:sz w:val="20"/>
+                <w:szCs w:val="20"/>
+              </w:rPr>
+              <w:t>A empresa poderá visualizar o perfil do candidato e aceitar a sua candidatura</w:t>
             </w:r>
           </w:p>
         </w:tc>
@@ -12549,7 +12655,7 @@
                 <w:sz w:val="20"/>
                 <w:szCs w:val="20"/>
               </w:rPr>
-              <w:t>Verificar se o usuario está no banco de dados</w:t>
+              <w:t>Gerar Perfil de Personalidade</w:t>
             </w:r>
           </w:p>
         </w:tc>
@@ -12581,7 +12687,7 @@
                 <w:sz w:val="20"/>
                 <w:szCs w:val="20"/>
               </w:rPr>
-              <w:t>Como a ferramente é restrita ao SENAI de Informática terá um validacao feita pelo sistema se o usuario está cadastrado no banco de dados.</w:t>
+              <w:t>Após o cadastro de um aluno aparecerá um teste com diversas perguntas que ao fim surgirá a personalidade do aluno.</w:t>
             </w:r>
           </w:p>
         </w:tc>
@@ -12652,7 +12758,7 @@
                 <w:sz w:val="20"/>
                 <w:szCs w:val="20"/>
               </w:rPr>
-              <w:t>Verificar Senhar</w:t>
+              <w:t xml:space="preserve">Cadastrar Usuário </w:t>
             </w:r>
           </w:p>
         </w:tc>
@@ -12684,7 +12790,7 @@
                 <w:sz w:val="20"/>
                 <w:szCs w:val="20"/>
               </w:rPr>
-              <w:t>Senha com minimo de 6 caracteres de comprimento e pelo menos 1 letra maiusculas e 1 caractere especial e numeros</w:t>
+              <w:t>O aluno poderá escolher entre uma lista de vagas e de acordo com as informacoes da vaga e seus conhecimentos irá se candidatar a uma vaga.</w:t>
             </w:r>
           </w:p>
         </w:tc>
@@ -12722,7 +12828,222 @@
                 <w:sz w:val="20"/>
                 <w:szCs w:val="20"/>
               </w:rPr>
-              <w:t>UC15</w:t>
+              <w:t>UC1</w:t>
+            </w:r>
+            <w:r>
+              <w:rPr>
+                <w:i/>
+                <w:color w:val="000000"/>
+                <w:sz w:val="20"/>
+                <w:szCs w:val="20"/>
+              </w:rPr>
+              <w:t>5</w:t>
+            </w:r>
+          </w:p>
+        </w:tc>
+        <w:tc>
+          <w:tcPr>
+            <w:tcW w:w="3194" w:type="dxa"/>
+          </w:tcPr>
+          <w:p>
+            <w:pPr>
+              <w:pBdr>
+                <w:top w:val="nil"/>
+                <w:left w:val="nil"/>
+                <w:bottom w:val="nil"/>
+                <w:right w:val="nil"/>
+                <w:between w:val="nil"/>
+              </w:pBdr>
+              <w:spacing w:before="55"/>
+              <w:ind w:left="107"/>
+              <w:rPr>
+                <w:i/>
+                <w:color w:val="000000"/>
+                <w:sz w:val="20"/>
+                <w:szCs w:val="20"/>
+              </w:rPr>
+            </w:pPr>
+            <w:r>
+              <w:rPr>
+                <w:i/>
+                <w:color w:val="000000"/>
+                <w:sz w:val="20"/>
+                <w:szCs w:val="20"/>
+              </w:rPr>
+              <w:t>Verificar Senhar</w:t>
+            </w:r>
+          </w:p>
+        </w:tc>
+        <w:tc>
+          <w:tcPr>
+            <w:tcW w:w="3669" w:type="dxa"/>
+          </w:tcPr>
+          <w:p>
+            <w:pPr>
+              <w:pBdr>
+                <w:top w:val="nil"/>
+                <w:left w:val="nil"/>
+                <w:bottom w:val="nil"/>
+                <w:right w:val="nil"/>
+                <w:between w:val="nil"/>
+              </w:pBdr>
+              <w:ind w:left="107" w:right="88"/>
+              <w:rPr>
+                <w:i/>
+                <w:color w:val="000000"/>
+                <w:sz w:val="20"/>
+                <w:szCs w:val="20"/>
+              </w:rPr>
+            </w:pPr>
+            <w:r>
+              <w:rPr>
+                <w:i/>
+                <w:color w:val="000000"/>
+                <w:sz w:val="20"/>
+                <w:szCs w:val="20"/>
+              </w:rPr>
+              <w:t>Senha com minimo de 6 caracteres de comprimento e pelo menos 1 letra maiusculas e 1 caractere especial e numeros</w:t>
+            </w:r>
+          </w:p>
+        </w:tc>
+      </w:tr>
+      <w:tr>
+        <w:trPr>
+          <w:trHeight w:val="57"/>
+        </w:trPr>
+        <w:tc>
+          <w:tcPr>
+            <w:tcW w:w="1752" w:type="dxa"/>
+          </w:tcPr>
+          <w:p>
+            <w:pPr>
+              <w:pBdr>
+                <w:top w:val="nil"/>
+                <w:left w:val="nil"/>
+                <w:bottom w:val="nil"/>
+                <w:right w:val="nil"/>
+                <w:between w:val="nil"/>
+              </w:pBdr>
+              <w:spacing w:before="55"/>
+              <w:ind w:left="107"/>
+              <w:rPr>
+                <w:i/>
+                <w:color w:val="000000"/>
+                <w:sz w:val="20"/>
+                <w:szCs w:val="20"/>
+              </w:rPr>
+            </w:pPr>
+            <w:r>
+              <w:rPr>
+                <w:i/>
+                <w:color w:val="000000"/>
+                <w:sz w:val="20"/>
+                <w:szCs w:val="20"/>
+              </w:rPr>
+              <w:t>UC16</w:t>
+            </w:r>
+          </w:p>
+        </w:tc>
+        <w:tc>
+          <w:tcPr>
+            <w:tcW w:w="3194" w:type="dxa"/>
+          </w:tcPr>
+          <w:p>
+            <w:pPr>
+              <w:pBdr>
+                <w:top w:val="nil"/>
+                <w:left w:val="nil"/>
+                <w:bottom w:val="nil"/>
+                <w:right w:val="nil"/>
+                <w:between w:val="nil"/>
+              </w:pBdr>
+              <w:spacing w:before="55"/>
+              <w:ind w:left="107"/>
+              <w:rPr>
+                <w:i/>
+                <w:color w:val="000000"/>
+                <w:sz w:val="20"/>
+                <w:szCs w:val="20"/>
+              </w:rPr>
+            </w:pPr>
+            <w:r>
+              <w:rPr>
+                <w:i/>
+                <w:color w:val="000000"/>
+                <w:sz w:val="20"/>
+                <w:szCs w:val="20"/>
+              </w:rPr>
+              <w:t>Verificar se o usuario está no banco de dados</w:t>
+            </w:r>
+          </w:p>
+        </w:tc>
+        <w:tc>
+          <w:tcPr>
+            <w:tcW w:w="3669" w:type="dxa"/>
+          </w:tcPr>
+          <w:p>
+            <w:pPr>
+              <w:pBdr>
+                <w:top w:val="nil"/>
+                <w:left w:val="nil"/>
+                <w:bottom w:val="nil"/>
+                <w:right w:val="nil"/>
+                <w:between w:val="nil"/>
+              </w:pBdr>
+              <w:ind w:left="107" w:right="88"/>
+              <w:rPr>
+                <w:i/>
+                <w:color w:val="000000"/>
+                <w:sz w:val="20"/>
+                <w:szCs w:val="20"/>
+              </w:rPr>
+            </w:pPr>
+            <w:r>
+              <w:rPr>
+                <w:i/>
+                <w:color w:val="000000"/>
+                <w:sz w:val="20"/>
+                <w:szCs w:val="20"/>
+              </w:rPr>
+              <w:t>Como a ferramente é restrita ao SENAI de Informática terá um validacao feita pelo sistema se o usuario está cadastrado no banco de dados.</w:t>
+            </w:r>
+          </w:p>
+        </w:tc>
+      </w:tr>
+      <w:tr>
+        <w:trPr>
+          <w:trHeight w:val="57"/>
+        </w:trPr>
+        <w:tc>
+          <w:tcPr>
+            <w:tcW w:w="1752" w:type="dxa"/>
+          </w:tcPr>
+          <w:p>
+            <w:pPr>
+              <w:pBdr>
+                <w:top w:val="nil"/>
+                <w:left w:val="nil"/>
+                <w:bottom w:val="nil"/>
+                <w:right w:val="nil"/>
+                <w:between w:val="nil"/>
+              </w:pBdr>
+              <w:spacing w:before="55"/>
+              <w:ind w:left="107"/>
+              <w:rPr>
+                <w:i/>
+                <w:color w:val="000000"/>
+                <w:sz w:val="20"/>
+                <w:szCs w:val="20"/>
+              </w:rPr>
+            </w:pPr>
+            <w:r>
+              <w:rPr>
+                <w:i/>
+                <w:color w:val="000000"/>
+                <w:sz w:val="20"/>
+                <w:szCs w:val="20"/>
+              </w:rPr>
+              <w:t>UC17</w:t>
             </w:r>
           </w:p>
         </w:tc>
@@ -12908,6 +13229,7 @@
         <w:rPr>
           <w:sz w:val="20"/>
           <w:szCs w:val="20"/>
+          <w:lang w:val="pt-BR"/>
         </w:rPr>
         <w:sectPr>
           <w:pgSz w:w="12240" w:h="15840"/>
@@ -12955,8 +13277,8 @@
         </w:tabs>
         <w:spacing w:before="101"/>
       </w:pPr>
-      <w:bookmarkStart w:id="17" w:name="_1ksv4uv" w:colFirst="0" w:colLast="0"/>
-      <w:bookmarkEnd w:id="17"/>
+      <w:bookmarkStart w:id="16" w:name="_1ksv4uv" w:colFirst="0" w:colLast="0"/>
+      <w:bookmarkEnd w:id="16"/>
       <w:r>
         <w:rPr>
           <w:rFonts w:ascii="Tahoma" w:eastAsia="Tahoma" w:hAnsi="Tahoma" w:cs="Tahoma"/>
@@ -12997,10 +13319,10 @@
           <w:szCs w:val="24"/>
         </w:rPr>
         <w:drawing>
-          <wp:inline distT="0" distB="0" distL="0" distR="0" wp14:anchorId="6634DE74" wp14:editId="5251CF62">
-            <wp:extent cx="5612130" cy="7339330"/>
+          <wp:inline distT="0" distB="0" distL="0" distR="0" wp14:anchorId="4C62FEB1" wp14:editId="5E0A9639">
+            <wp:extent cx="5612130" cy="6804660"/>
             <wp:effectExtent l="0" t="0" r="7620" b="0"/>
-            <wp:docPr id="20" name="Imagem 20"/>
+            <wp:docPr id="21" name="Imagem 21"/>
             <wp:cNvGraphicFramePr>
               <a:graphicFrameLocks xmlns:a="http://schemas.openxmlformats.org/drawingml/2006/main" noChangeAspect="1"/>
             </wp:cNvGraphicFramePr>
@@ -13008,7 +13330,7 @@
               <a:graphicData uri="http://schemas.openxmlformats.org/drawingml/2006/picture">
                 <pic:pic xmlns:pic="http://schemas.openxmlformats.org/drawingml/2006/picture">
                   <pic:nvPicPr>
-                    <pic:cNvPr id="20" name="DiagramaDeUso (1).jpg"/>
+                    <pic:cNvPr id="21" name="DiagramaDeUsoATUALIZADO.jpg"/>
                     <pic:cNvPicPr/>
                   </pic:nvPicPr>
                   <pic:blipFill>
@@ -13026,7 +13348,7 @@
                   <pic:spPr>
                     <a:xfrm>
                       <a:off x="0" y="0"/>
-                      <a:ext cx="5612130" cy="7339330"/>
+                      <a:ext cx="5612130" cy="6804660"/>
                     </a:xfrm>
                     <a:prstGeom prst="rect">
                       <a:avLst/>
@@ -13077,8 +13399,8 @@
         </w:tabs>
         <w:spacing w:before="100"/>
       </w:pPr>
-      <w:bookmarkStart w:id="18" w:name="_44sinio" w:colFirst="0" w:colLast="0"/>
-      <w:bookmarkEnd w:id="18"/>
+      <w:bookmarkStart w:id="17" w:name="_44sinio" w:colFirst="0" w:colLast="0"/>
+      <w:bookmarkEnd w:id="17"/>
       <w:r>
         <w:rPr>
           <w:rFonts w:ascii="Tahoma" w:eastAsia="Tahoma" w:hAnsi="Tahoma" w:cs="Tahoma"/>
@@ -13142,8 +13464,8 @@
           </w:cols>
         </w:sectPr>
       </w:pPr>
-      <w:bookmarkStart w:id="19" w:name="_2jxsxqh" w:colFirst="0" w:colLast="0"/>
-      <w:bookmarkEnd w:id="19"/>
+      <w:bookmarkStart w:id="18" w:name="_2jxsxqh" w:colFirst="0" w:colLast="0"/>
+      <w:bookmarkEnd w:id="18"/>
       <w:r>
         <w:rPr>
           <w:rFonts w:ascii="Tahoma" w:eastAsia="Tahoma" w:hAnsi="Tahoma" w:cs="Tahoma"/>
@@ -13232,8 +13554,8 @@
         <w:spacing w:before="99" w:after="19"/>
         <w:ind w:hanging="433"/>
       </w:pPr>
-      <w:bookmarkStart w:id="20" w:name="_z337ya" w:colFirst="0" w:colLast="0"/>
-      <w:bookmarkEnd w:id="20"/>
+      <w:bookmarkStart w:id="19" w:name="_z337ya" w:colFirst="0" w:colLast="0"/>
+      <w:bookmarkEnd w:id="19"/>
       <w:r>
         <w:rPr>
           <w:b/>
@@ -13484,6 +13806,8 @@
           </w:cols>
         </w:sectPr>
       </w:pPr>
+      <w:bookmarkStart w:id="20" w:name="_GoBack"/>
+      <w:bookmarkEnd w:id="20"/>
     </w:p>
     <w:p>
       <w:pPr>

</xml_diff>